<commit_message>
Initio Simulator WS23.  Tidying up Pi2Go files.
</commit_message>
<xml_diff>
--- a/resources/pi2go/WS1-Pi2Go-GettingStarted.docx
+++ b/resources/pi2go/WS1-Pi2Go-GettingStarted.docx
@@ -57,15 +57,7 @@
         <w:rPr>
           <w:rFonts w:ascii="Calibri" w:eastAsia="Calibri" w:hAnsi="Calibri" w:cs="Calibri"/>
         </w:rPr>
-        <w:t xml:space="preserve"> After following this worksheet you should be able to connect a keyboard, mouse and monitor to your</w:t>
-      </w:r>
-      <w:bookmarkStart w:id="0" w:name="_GoBack"/>
-      <w:bookmarkEnd w:id="0"/>
-      <w:r>
-        <w:rPr>
-          <w:rFonts w:ascii="Calibri" w:eastAsia="Calibri" w:hAnsi="Calibri" w:cs="Calibri"/>
-        </w:rPr>
-        <w:t xml:space="preserve"> Pi2Go robot and switch it on ready for use.</w:t>
+        <w:t xml:space="preserve"> After following this worksheet you should be able to connect a keyboard, mouse and monitor to your Pi2Go robot and switch it on ready for use.</w:t>
       </w:r>
     </w:p>
     <w:p>
@@ -145,13 +137,7 @@
         <w:rPr>
           <w:rFonts w:ascii="Calibri" w:eastAsia="Calibri" w:hAnsi="Calibri" w:cs="Calibri"/>
         </w:rPr>
-        <w:t>HDMI and Micro USB port locati</w:t>
-      </w:r>
-      <w:r>
-        <w:rPr>
-          <w:rFonts w:ascii="Calibri" w:eastAsia="Calibri" w:hAnsi="Calibri" w:cs="Calibri"/>
-        </w:rPr>
-        <w:t>ons</w:t>
+        <w:t>HDMI and Micro USB port locations</w:t>
       </w:r>
     </w:p>
     <w:p>
@@ -489,36 +475,30 @@
         <w:rPr>
           <w:rFonts w:ascii="Calibri" w:eastAsia="Calibri" w:hAnsi="Calibri" w:cs="Calibri"/>
         </w:rPr>
-        <w:t xml:space="preserve"> monitor</w:t>
-      </w:r>
-      <w:r>
-        <w:rPr>
-          <w:rFonts w:ascii="Calibri" w:eastAsia="Calibri" w:hAnsi="Calibri" w:cs="Calibri"/>
-        </w:rPr>
-        <w:t xml:space="preserve"> then it can be powered from the Pi2Go.  Connect one of the USB ports on the Pi2Go to the Micro USB port on the monitor.</w:t>
-      </w:r>
-    </w:p>
-    <w:p/>
-    <w:p>
-      <w:pPr>
-        <w:rPr>
-          <w:rFonts w:ascii="Calibri" w:eastAsia="Calibri" w:hAnsi="Calibri" w:cs="Calibri"/>
-        </w:rPr>
-      </w:pPr>
-      <w:r>
-        <w:rPr>
-          <w:rFonts w:ascii="Calibri" w:eastAsia="Calibri" w:hAnsi="Calibri" w:cs="Calibri"/>
-        </w:rPr>
-        <w:t xml:space="preserve">If you also have an external power </w:t>
-      </w:r>
-      <w:proofErr w:type="gramStart"/>
-      <w:r>
-        <w:rPr>
-          <w:rFonts w:ascii="Calibri" w:eastAsia="Calibri" w:hAnsi="Calibri" w:cs="Calibri"/>
-        </w:rPr>
-        <w:t>supply</w:t>
-      </w:r>
-      <w:proofErr w:type="gramEnd"/>
+        <w:t xml:space="preserve"> monitor then it can be powered from the Pi2Go.  Connect one of the USB ports on the Pi2Go to the Micro USB port on the monitor.</w:t>
+      </w:r>
+    </w:p>
+    <w:p/>
+    <w:p>
+      <w:pPr>
+        <w:rPr>
+          <w:rFonts w:ascii="Calibri" w:eastAsia="Calibri" w:hAnsi="Calibri" w:cs="Calibri"/>
+        </w:rPr>
+      </w:pPr>
+      <w:r>
+        <w:rPr>
+          <w:rFonts w:ascii="Calibri" w:eastAsia="Calibri" w:hAnsi="Calibri" w:cs="Calibri"/>
+        </w:rPr>
+        <w:t>If you also have an external power supply</w:t>
+      </w:r>
+      <w:r>
+        <w:rPr>
+          <w:rFonts w:ascii="Calibri" w:eastAsia="Calibri" w:hAnsi="Calibri" w:cs="Calibri"/>
+        </w:rPr>
+        <w:t>,</w:t>
+      </w:r>
+      <w:bookmarkStart w:id="0" w:name="_GoBack"/>
+      <w:bookmarkEnd w:id="0"/>
       <w:r>
         <w:rPr>
           <w:rFonts w:ascii="Calibri" w:eastAsia="Calibri" w:hAnsi="Calibri" w:cs="Calibri"/>

</xml_diff>